<commit_message>
almost done with doc generation
</commit_message>
<xml_diff>
--- a/static/word_template/Affidavit.docx
+++ b/static/word_template/Affidavit.docx
@@ -365,7 +365,47 @@
           <w:vertAlign w:val="baseline"/>
           <w:rtl w:val="0"/>
         </w:rPr>
-        <w:t xml:space="preserve">,   son/daughter/wife   of</w:t>
+        <w:t xml:space="preserve">,   </w:t>
+      </w:r>
+      <w:r>
+        <w:rPr>
+          <w:sz w:val="24"/>
+          <w:szCs w:val="24"/>
+          <w:rtl w:val="0"/>
+        </w:rPr>
+        <w:t xml:space="preserve">{</w:t>
+      </w:r>
+      <w:r>
+        <w:rPr>
+          <w:rFonts w:ascii="Calibri" w:cs="Calibri" w:eastAsia="Calibri" w:hAnsi="Calibri"/>
+          <w:rtl w:val="0"/>
+        </w:rPr>
+        <w:t xml:space="preserve">deceasedRelationship</w:t>
+      </w:r>
+      <w:r>
+        <w:rPr>
+          <w:sz w:val="24"/>
+          <w:szCs w:val="24"/>
+          <w:rtl w:val="0"/>
+        </w:rPr>
+        <w:t xml:space="preserve">}</w:t>
+      </w:r>
+      <w:r>
+        <w:rPr>
+          <w:rFonts w:ascii="Arial" w:cs="Arial" w:eastAsia="Arial" w:hAnsi="Arial"/>
+          <w:b w:val="0"/>
+          <w:i w:val="0"/>
+          <w:smallCaps w:val="0"/>
+          <w:strike w:val="0"/>
+          <w:color w:val="000000"/>
+          <w:sz w:val="20"/>
+          <w:szCs w:val="20"/>
+          <w:u w:val="none"/>
+          <w:shd w:fill="auto" w:val="clear"/>
+          <w:vertAlign w:val="baseline"/>
+          <w:rtl w:val="0"/>
+        </w:rPr>
+        <w:t xml:space="preserve">   of</w:t>
       </w:r>
     </w:p>
     <w:p>
@@ -639,7 +679,47 @@
           <w:vertAlign w:val="baseline"/>
           <w:rtl w:val="0"/>
         </w:rPr>
-        <w:t xml:space="preserve">I am the son/daughter/wife of</w:t>
+        <w:t xml:space="preserve">I am the </w:t>
+      </w:r>
+      <w:r>
+        <w:rPr>
+          <w:sz w:val="24"/>
+          <w:szCs w:val="24"/>
+          <w:rtl w:val="0"/>
+        </w:rPr>
+        <w:t xml:space="preserve">{</w:t>
+      </w:r>
+      <w:r>
+        <w:rPr>
+          <w:rFonts w:ascii="Calibri" w:cs="Calibri" w:eastAsia="Calibri" w:hAnsi="Calibri"/>
+          <w:rtl w:val="0"/>
+        </w:rPr>
+        <w:t xml:space="preserve">deceasedRelationship</w:t>
+      </w:r>
+      <w:r>
+        <w:rPr>
+          <w:sz w:val="24"/>
+          <w:szCs w:val="24"/>
+          <w:rtl w:val="0"/>
+        </w:rPr>
+        <w:t xml:space="preserve">}</w:t>
+      </w:r>
+      <w:r>
+        <w:rPr>
+          <w:rFonts w:ascii="Arial" w:cs="Arial" w:eastAsia="Arial" w:hAnsi="Arial"/>
+          <w:b w:val="0"/>
+          <w:i w:val="0"/>
+          <w:smallCaps w:val="0"/>
+          <w:strike w:val="0"/>
+          <w:color w:val="000000"/>
+          <w:sz w:val="20"/>
+          <w:szCs w:val="20"/>
+          <w:u w:val="none"/>
+          <w:shd w:fill="auto" w:val="clear"/>
+          <w:vertAlign w:val="baseline"/>
+          <w:rtl w:val="0"/>
+        </w:rPr>
+        <w:t xml:space="preserve"> of</w:t>
       </w:r>
       <w:r>
         <w:rPr>

</xml_diff>